<commit_message>
Copied Tests.java to src/test/ since it wasn't executable for me in the other folder; Fixed a few spelling errors in the protocoll;
</commit_message>
<xml_diff>
--- a/files/documents/Selenium.docx
+++ b/files/documents/Selenium.docx
@@ -149,9 +149,6 @@
                 </w:rPr>
                 <w:alias w:val="Untertitel"/>
                 <w:id w:val="13406923"/>
-                <w:placeholder>
-                  <w:docPart w:val="A6A730EB5E0A4270B0AE2DBAF932C431"/>
-                </w:placeholder>
                 <w:dataBinding w:prefixMappings="xmlns:ns0='http://schemas.openxmlformats.org/package/2006/metadata/core-properties' xmlns:ns1='http://purl.org/dc/elements/1.1/'" w:xpath="/ns0:coreProperties[1]/ns1:subject[1]" w:storeItemID="{6C3C8BC8-F283-45AE-878A-BAB7291924A1}"/>
                 <w:text/>
               </w:sdtPr>
@@ -265,6 +262,7 @@
         <w:jc w:val="center"/>
       </w:pPr>
       <w:r>
+        <w:lastRenderedPageBreak/>
         <w:t>Inhaltsverzeichnis</w:t>
       </w:r>
     </w:p>
@@ -536,6 +534,7 @@
       <w:bookmarkStart w:id="0" w:name="_Toc413318739"/>
       <w:proofErr w:type="spellStart"/>
       <w:r>
+        <w:lastRenderedPageBreak/>
         <w:t>Selenium</w:t>
       </w:r>
       <w:bookmarkEnd w:id="0"/>
@@ -687,8 +686,6 @@
         </w:rPr>
         <w:t>)</w:t>
       </w:r>
-      <w:bookmarkStart w:id="1" w:name="_GoBack"/>
-      <w:bookmarkEnd w:id="1"/>
     </w:p>
     <w:p>
       <w:pPr>
@@ -859,7 +856,16 @@
           <w:sz w:val="24"/>
           <w:szCs w:val="24"/>
         </w:rPr>
-        <w:t xml:space="preserve"> nicht notwendig)</w:t>
+        <w:t xml:space="preserve"> nicht </w:t>
+      </w:r>
+      <w:bookmarkStart w:id="1" w:name="_GoBack"/>
+      <w:bookmarkEnd w:id="1"/>
+      <w:r>
+        <w:rPr>
+          <w:sz w:val="24"/>
+          <w:szCs w:val="24"/>
+        </w:rPr>
+        <w:t>notwendig)</w:t>
       </w:r>
     </w:p>
     <w:p>
@@ -952,7 +958,21 @@
           <w:sz w:val="24"/>
           <w:szCs w:val="24"/>
         </w:rPr>
-        <w:t>Libarys</w:t>
+        <w:t>Libar</w:t>
+      </w:r>
+      <w:r>
+        <w:rPr>
+          <w:sz w:val="24"/>
+          <w:szCs w:val="24"/>
+        </w:rPr>
+        <w:t>ie</w:t>
+      </w:r>
+      <w:r>
+        <w:rPr>
+          <w:sz w:val="24"/>
+          <w:szCs w:val="24"/>
+        </w:rPr>
+        <w:t>s</w:t>
       </w:r>
       <w:proofErr w:type="spellEnd"/>
       <w:r>
@@ -1022,6 +1042,7 @@
       <w:bookmarkStart w:id="2" w:name="_Toc413318740"/>
       <w:proofErr w:type="spellStart"/>
       <w:r>
+        <w:lastRenderedPageBreak/>
         <w:t>Selenium</w:t>
       </w:r>
       <w:proofErr w:type="spellEnd"/>
@@ -1260,7 +1281,7 @@
           <w:noProof/>
           <w:sz w:val="24"/>
           <w:szCs w:val="24"/>
-          <w:lang w:eastAsia="de-AT"/>
+          <w:lang w:val="en-US"/>
         </w:rPr>
         <w:drawing>
           <wp:inline distT="0" distB="0" distL="0" distR="0">
@@ -1335,6 +1356,7 @@
       </w:pPr>
       <w:bookmarkStart w:id="3" w:name="_Toc413318741"/>
       <w:r>
+        <w:lastRenderedPageBreak/>
         <w:t>Quelle</w:t>
       </w:r>
       <w:bookmarkEnd w:id="3"/>
@@ -1352,33 +1374,75 @@
       <w:pPr>
         <w:pStyle w:val="KeinLeerraum"/>
         <w:rPr>
-          <w:lang w:val="en-US"/>
+          <w:lang w:val="de-DE"/>
         </w:rPr>
       </w:pPr>
       <w:r>
         <w:rPr>
-          <w:lang w:val="en-US"/>
+          <w:lang w:val="de-DE"/>
         </w:rPr>
         <w:t>[1]</w:t>
       </w:r>
       <w:r>
         <w:rPr>
-          <w:lang w:val="en-US"/>
+          <w:lang w:val="de-DE"/>
         </w:rPr>
         <w:tab/>
-        <w:t>Import Selenium into Eclipse/</w:t>
-      </w:r>
-      <w:proofErr w:type="spellStart"/>
-      <w:r>
-        <w:rPr>
-          <w:lang w:val="en-US"/>
+        <w:t xml:space="preserve">Import </w:t>
+      </w:r>
+      <w:proofErr w:type="spellStart"/>
+      <w:r>
+        <w:rPr>
+          <w:lang w:val="de-DE"/>
+        </w:rPr>
+        <w:t>Selenium</w:t>
+      </w:r>
+      <w:proofErr w:type="spellEnd"/>
+      <w:r>
+        <w:rPr>
+          <w:lang w:val="de-DE"/>
+        </w:rPr>
+        <w:t xml:space="preserve"> </w:t>
+      </w:r>
+      <w:proofErr w:type="spellStart"/>
+      <w:r>
+        <w:rPr>
+          <w:lang w:val="de-DE"/>
+        </w:rPr>
+        <w:t>into</w:t>
+      </w:r>
+      <w:proofErr w:type="spellEnd"/>
+      <w:r>
+        <w:rPr>
+          <w:lang w:val="de-DE"/>
+        </w:rPr>
+        <w:t xml:space="preserve"> </w:t>
+      </w:r>
+      <w:proofErr w:type="spellStart"/>
+      <w:r>
+        <w:rPr>
+          <w:lang w:val="de-DE"/>
+        </w:rPr>
+        <w:t>Eclipse</w:t>
+      </w:r>
+      <w:proofErr w:type="spellEnd"/>
+      <w:r>
+        <w:rPr>
+          <w:lang w:val="de-DE"/>
+        </w:rPr>
+        <w:t>/</w:t>
+      </w:r>
+      <w:proofErr w:type="spellStart"/>
+      <w:r>
+        <w:rPr>
+          <w:lang w:val="de-DE"/>
         </w:rPr>
         <w:t>IntelliJ</w:t>
       </w:r>
       <w:proofErr w:type="spellEnd"/>
       <w:r>
         <w:rPr>
-          <w:lang w:val="en-US"/>
+          <w:lang w:val="de-DE"/>
         </w:rPr>
         <w:t xml:space="preserve">, </w:t>
       </w:r>
@@ -1390,13 +1454,8 @@
       <w:r>
         <w:t xml:space="preserve">, </w:t>
       </w:r>
-      <w:proofErr w:type="gramStart"/>
-      <w:r>
-        <w:t>Verfügbar</w:t>
-      </w:r>
-      <w:proofErr w:type="gramEnd"/>
-      <w:r>
-        <w:t xml:space="preserve"> unter:</w:t>
+      <w:r>
+        <w:t>Verfügbar unter:</w:t>
       </w:r>
     </w:p>
     <w:p>
@@ -1404,38 +1463,30 @@
         <w:pStyle w:val="KeinLeerraum"/>
         <w:ind w:left="705"/>
         <w:rPr>
-          <w:lang w:val="en-US"/>
+          <w:lang w:val="de-DE"/>
         </w:rPr>
       </w:pPr>
       <w:r>
         <w:rPr>
-          <w:lang w:val="en-US"/>
-        </w:rPr>
-        <w:t>http://docs.seleniumhq.org/docs/appendix_installing_java_driver_Sel20_via_maven.jsp</w:t>
-      </w:r>
-      <w:proofErr w:type="gramStart"/>
-      <w:r>
-        <w:rPr>
-          <w:lang w:val="en-US"/>
-        </w:rPr>
-        <w:t>#</w:t>
+          <w:lang w:val="de-DE"/>
+        </w:rPr>
+        <w:t>http://docs.seleniumhq.org/docs/appendix_installing_java_driver_Sel20_via_maven.jsp#</w:t>
       </w:r>
       <w:r>
         <w:t xml:space="preserve">  </w:t>
       </w:r>
       <w:r>
         <w:rPr>
-          <w:lang w:val="en-US"/>
+          <w:lang w:val="de-DE"/>
         </w:rPr>
         <w:t>[</w:t>
       </w:r>
-      <w:proofErr w:type="gramEnd"/>
       <w:r>
         <w:t>abgerufen</w:t>
       </w:r>
       <w:r>
         <w:rPr>
-          <w:lang w:val="en-US"/>
+          <w:lang w:val="de-DE"/>
         </w:rPr>
         <w:t xml:space="preserve"> am 4.3.2015]</w:t>
       </w:r>
@@ -1444,7 +1495,7 @@
       <w:pPr>
         <w:pStyle w:val="KeinLeerraum"/>
         <w:rPr>
-          <w:lang w:val="en-US"/>
+          <w:lang w:val="de-DE"/>
         </w:rPr>
       </w:pPr>
     </w:p>
@@ -1492,7 +1543,7 @@
       </w:r>
       <w:r>
         <w:rPr>
-          <w:lang w:val="en-US"/>
+          <w:lang w:val="de-DE"/>
         </w:rPr>
         <w:t>[</w:t>
       </w:r>
@@ -1501,7 +1552,7 @@
       </w:r>
       <w:r>
         <w:rPr>
-          <w:lang w:val="en-US"/>
+          <w:lang w:val="de-DE"/>
         </w:rPr>
         <w:t xml:space="preserve"> am 4.3.2015]</w:t>
       </w:r>
@@ -1510,45 +1561,58 @@
       <w:pPr>
         <w:pStyle w:val="KeinLeerraum"/>
         <w:rPr>
-          <w:lang w:val="en-US"/>
+          <w:lang w:val="de-DE"/>
         </w:rPr>
       </w:pPr>
       <w:r>
         <w:rPr>
-          <w:lang w:val="en-US"/>
+          <w:lang w:val="de-DE"/>
         </w:rPr>
         <w:t>[</w:t>
       </w:r>
       <w:r>
         <w:rPr>
-          <w:lang w:val="en-US"/>
+          <w:lang w:val="de-DE"/>
         </w:rPr>
         <w:t>3</w:t>
       </w:r>
       <w:r>
         <w:rPr>
-          <w:lang w:val="en-US"/>
+          <w:lang w:val="de-DE"/>
         </w:rPr>
         <w:t>]</w:t>
       </w:r>
       <w:r>
         <w:rPr>
-          <w:lang w:val="en-US"/>
+          <w:lang w:val="de-DE"/>
         </w:rPr>
         <w:tab/>
-        <w:t xml:space="preserve">Selenium </w:t>
-      </w:r>
-      <w:proofErr w:type="spellStart"/>
-      <w:r>
-        <w:rPr>
-          <w:lang w:val="en-US"/>
+      </w:r>
+      <w:proofErr w:type="spellStart"/>
+      <w:r>
+        <w:rPr>
+          <w:lang w:val="de-DE"/>
+        </w:rPr>
+        <w:t>Selenium</w:t>
+      </w:r>
+      <w:proofErr w:type="spellEnd"/>
+      <w:r>
+        <w:rPr>
+          <w:lang w:val="de-DE"/>
+        </w:rPr>
+        <w:t xml:space="preserve"> </w:t>
+      </w:r>
+      <w:proofErr w:type="spellStart"/>
+      <w:r>
+        <w:rPr>
+          <w:lang w:val="de-DE"/>
         </w:rPr>
         <w:t>WebDriver</w:t>
       </w:r>
       <w:proofErr w:type="spellEnd"/>
       <w:r>
         <w:rPr>
-          <w:lang w:val="en-US"/>
+          <w:lang w:val="de-DE"/>
         </w:rPr>
         <w:t>,</w:t>
       </w:r>
@@ -1559,17 +1623,12 @@
         <w:t xml:space="preserve"> </w:t>
       </w:r>
       <w:proofErr w:type="spellStart"/>
-      <w:proofErr w:type="gramStart"/>
       <w:r>
         <w:t>OpenQA</w:t>
       </w:r>
       <w:proofErr w:type="spellEnd"/>
       <w:r>
-        <w:t xml:space="preserve"> ,</w:t>
-      </w:r>
-      <w:proofErr w:type="gramEnd"/>
-      <w:r>
-        <w:t xml:space="preserve"> Verfügbar unter:</w:t>
+        <w:t xml:space="preserve"> , Verfügbar unter:</w:t>
       </w:r>
     </w:p>
     <w:p>
@@ -1577,14 +1636,14 @@
         <w:pStyle w:val="KeinLeerraum"/>
         <w:ind w:firstLine="708"/>
         <w:rPr>
-          <w:lang w:val="en-US"/>
+          <w:lang w:val="de-DE"/>
         </w:rPr>
       </w:pPr>
       <w:hyperlink r:id="rId10" w:history="1">
         <w:r>
           <w:rPr>
             <w:rStyle w:val="Hyperlink"/>
-            <w:lang w:val="en-US"/>
+            <w:lang w:val="de-DE"/>
           </w:rPr>
           <w:t>http://docs.seleniumhq.org/docs/03_webdriver.jsp#</w:t>
         </w:r>
@@ -1594,7 +1653,7 @@
       </w:r>
       <w:r>
         <w:rPr>
-          <w:lang w:val="en-US"/>
+          <w:lang w:val="de-DE"/>
         </w:rPr>
         <w:t>[</w:t>
       </w:r>
@@ -1603,7 +1662,7 @@
       </w:r>
       <w:r>
         <w:rPr>
-          <w:lang w:val="en-US"/>
+          <w:lang w:val="de-DE"/>
         </w:rPr>
         <w:t xml:space="preserve"> am 4.3.2015]</w:t>
       </w:r>
@@ -1612,7 +1671,7 @@
       <w:pPr>
         <w:pStyle w:val="KeinLeerraum"/>
         <w:rPr>
-          <w:lang w:val="en-US"/>
+          <w:lang w:val="de-DE"/>
         </w:rPr>
       </w:pPr>
     </w:p>
@@ -1620,30 +1679,30 @@
       <w:pPr>
         <w:pStyle w:val="KeinLeerraum"/>
         <w:rPr>
-          <w:lang w:val="en-US"/>
+          <w:lang w:val="de-DE"/>
         </w:rPr>
       </w:pPr>
       <w:r>
         <w:rPr>
-          <w:lang w:val="en-US"/>
+          <w:lang w:val="de-DE"/>
         </w:rPr>
         <w:t>[</w:t>
       </w:r>
       <w:r>
         <w:rPr>
-          <w:lang w:val="en-US"/>
+          <w:lang w:val="de-DE"/>
         </w:rPr>
         <w:t>4</w:t>
       </w:r>
       <w:r>
         <w:rPr>
-          <w:lang w:val="en-US"/>
+          <w:lang w:val="de-DE"/>
         </w:rPr>
         <w:t>]</w:t>
       </w:r>
       <w:r>
         <w:rPr>
-          <w:lang w:val="en-US"/>
+          <w:lang w:val="de-DE"/>
         </w:rPr>
         <w:tab/>
       </w:r>
@@ -1654,16 +1713,30 @@
       <w:proofErr w:type="spellEnd"/>
       <w:r>
         <w:rPr>
-          <w:lang w:val="en-US"/>
-        </w:rPr>
-        <w:t xml:space="preserve"> Overview, </w:t>
+          <w:lang w:val="de-DE"/>
+        </w:rPr>
+        <w:t xml:space="preserve"> </w:t>
+      </w:r>
+      <w:proofErr w:type="spellStart"/>
+      <w:r>
+        <w:rPr>
+          <w:lang w:val="de-DE"/>
+        </w:rPr>
+        <w:t>Overview</w:t>
+      </w:r>
+      <w:proofErr w:type="spellEnd"/>
+      <w:r>
+        <w:rPr>
+          <w:lang w:val="de-DE"/>
+        </w:rPr>
+        <w:t xml:space="preserve">, </w:t>
       </w:r>
       <w:r>
         <w:t>Verfügbar unter</w:t>
       </w:r>
       <w:r>
         <w:rPr>
-          <w:lang w:val="en-US"/>
+          <w:lang w:val="de-DE"/>
         </w:rPr>
         <w:t>:</w:t>
       </w:r>
@@ -1677,7 +1750,7 @@
         <w:r>
           <w:rPr>
             <w:rStyle w:val="Hyperlink"/>
-            <w:lang w:val="en-US"/>
+            <w:lang w:val="de-DE"/>
           </w:rPr>
           <w:t>http://selenium.googlecode.com/git/docs/api/java/index.html</w:t>
         </w:r>
@@ -1687,7 +1760,7 @@
       </w:r>
       <w:r>
         <w:rPr>
-          <w:lang w:val="en-US"/>
+          <w:lang w:val="de-DE"/>
         </w:rPr>
         <w:t>[</w:t>
       </w:r>
@@ -1696,7 +1769,7 @@
       </w:r>
       <w:r>
         <w:rPr>
-          <w:lang w:val="en-US"/>
+          <w:lang w:val="de-DE"/>
         </w:rPr>
         <w:t xml:space="preserve"> am 4.3.2015]</w:t>
       </w:r>
@@ -1712,32 +1785,47 @@
       </w:pPr>
       <w:r>
         <w:rPr>
-          <w:lang w:val="en-US"/>
+          <w:lang w:val="de-DE"/>
         </w:rPr>
         <w:t>[</w:t>
       </w:r>
       <w:r>
         <w:rPr>
-          <w:lang w:val="en-US"/>
+          <w:lang w:val="de-DE"/>
         </w:rPr>
         <w:t>5</w:t>
       </w:r>
       <w:r>
         <w:rPr>
-          <w:lang w:val="en-US"/>
+          <w:lang w:val="de-DE"/>
         </w:rPr>
         <w:t>]</w:t>
       </w:r>
       <w:r>
         <w:rPr>
-          <w:lang w:val="en-US"/>
+          <w:lang w:val="de-DE"/>
         </w:rPr>
         <w:tab/>
-        <w:t xml:space="preserve">Selenium Download Page, </w:t>
-      </w:r>
+      </w:r>
+      <w:proofErr w:type="spellStart"/>
+      <w:r>
+        <w:rPr>
+          <w:lang w:val="de-DE"/>
+        </w:rPr>
+        <w:t>Selenium</w:t>
+      </w:r>
+      <w:proofErr w:type="spellEnd"/>
+      <w:r>
+        <w:rPr>
+          <w:lang w:val="de-DE"/>
+        </w:rPr>
+        <w:t xml:space="preserve"> Download Page, </w:t>
+      </w:r>
+      <w:proofErr w:type="spellStart"/>
       <w:r>
         <w:t>OpenQA</w:t>
       </w:r>
+      <w:proofErr w:type="spellEnd"/>
       <w:r>
         <w:t xml:space="preserve"> , Verfügbar unter:</w:t>
       </w:r>
@@ -1747,21 +1835,21 @@
         <w:pStyle w:val="KeinLeerraum"/>
         <w:ind w:firstLine="708"/>
         <w:rPr>
-          <w:lang w:val="en-US"/>
+          <w:lang w:val="de-DE"/>
         </w:rPr>
       </w:pPr>
       <w:hyperlink r:id="rId12" w:history="1">
         <w:r>
           <w:rPr>
             <w:rStyle w:val="Hyperlink"/>
-            <w:lang w:val="en-US"/>
+            <w:lang w:val="de-DE"/>
           </w:rPr>
           <w:t>http://www.seleniumhq.org/download/</w:t>
         </w:r>
       </w:hyperlink>
       <w:r>
         <w:rPr>
-          <w:lang w:val="en-US"/>
+          <w:lang w:val="de-DE"/>
         </w:rPr>
         <w:t xml:space="preserve"> [</w:t>
       </w:r>
@@ -1770,7 +1858,7 @@
       </w:r>
       <w:r>
         <w:rPr>
-          <w:lang w:val="en-US"/>
+          <w:lang w:val="de-DE"/>
         </w:rPr>
         <w:t xml:space="preserve"> am 4.3.2015]</w:t>
       </w:r>
@@ -1779,7 +1867,7 @@
       <w:pPr>
         <w:pStyle w:val="KeinLeerraum"/>
         <w:rPr>
-          <w:lang w:val="en-US"/>
+          <w:lang w:val="de-DE"/>
         </w:rPr>
       </w:pPr>
     </w:p>
@@ -1922,7 +2010,7 @@
     <w:r>
       <w:rPr>
         <w:noProof/>
-        <w:lang w:eastAsia="de-AT"/>
+        <w:lang w:val="en-US"/>
       </w:rPr>
       <mc:AlternateContent>
         <mc:Choice Requires="wpg">
@@ -2056,7 +2144,7 @@
     <w:r>
       <w:rPr>
         <w:noProof/>
-        <w:lang w:eastAsia="de-AT"/>
+        <w:lang w:val="en-US"/>
       </w:rPr>
       <mc:AlternateContent>
         <mc:Choice Requires="wps">
@@ -2129,7 +2217,7 @@
     <w:r>
       <w:rPr>
         <w:noProof/>
-        <w:lang w:eastAsia="de-AT"/>
+        <w:lang w:val="en-US"/>
       </w:rPr>
       <mc:AlternateContent>
         <mc:Choice Requires="wps">
@@ -3171,39 +3259,6 @@
         </w:p>
       </w:docPartBody>
     </w:docPart>
-    <w:docPart>
-      <w:docPartPr>
-        <w:name w:val="6D99915A0A7C4B55A747C86CD482B05A"/>
-        <w:category>
-          <w:name w:val="Allgemein"/>
-          <w:gallery w:val="placeholder"/>
-        </w:category>
-        <w:types>
-          <w:type w:val="bbPlcHdr"/>
-        </w:types>
-        <w:behaviors>
-          <w:behavior w:val="content"/>
-        </w:behaviors>
-        <w:guid w:val="{9D1ACC47-3D3C-467B-B661-B35533D5F649}"/>
-      </w:docPartPr>
-      <w:docPartBody>
-        <w:p>
-          <w:pPr>
-            <w:pStyle w:val="6D99915A0A7C4B55A747C86CD482B05A"/>
-          </w:pPr>
-          <w:r>
-            <w:rPr>
-              <w:rFonts w:asciiTheme="majorHAnsi" w:eastAsiaTheme="majorEastAsia" w:hAnsiTheme="majorHAnsi" w:cstheme="majorBidi"/>
-              <w:color w:val="4F81BD" w:themeColor="accent1"/>
-              <w:sz w:val="80"/>
-              <w:szCs w:val="80"/>
-              <w:lang w:val="de-DE"/>
-            </w:rPr>
-            <w:t>[Geben Sie den Titel des Dokuments ein]</w:t>
-          </w:r>
-        </w:p>
-      </w:docPartBody>
-    </w:docPart>
   </w:docParts>
 </w:glossaryDocument>
 </file>
@@ -3222,7 +3277,7 @@
     <w:charset w:val="00"/>
     <w:family w:val="roman"/>
     <w:pitch w:val="variable"/>
-    <w:sig w:usb0="E0002AFF" w:usb1="C0007841" w:usb2="00000009" w:usb3="00000000" w:csb0="000001FF" w:csb1="00000000"/>
+    <w:sig w:usb0="E0002EFF" w:usb1="C0007843" w:usb2="00000009" w:usb3="00000000" w:csb0="000001FF" w:csb1="00000000"/>
   </w:font>
   <w:font w:name="Cambria">
     <w:panose1 w:val="02040503050406030204"/>
@@ -3261,6 +3316,7 @@
     <w:rsid w:val="001148AF"/>
     <w:rsid w:val="0084640A"/>
     <w:rsid w:val="00A94BE8"/>
+    <w:rsid w:val="00D431C5"/>
     <w:rsid w:val="00FE5E92"/>
   </w:rsids>
   <m:mathPr>
@@ -4024,7 +4080,7 @@
 </file>
 
 <file path=customXml/itemProps1.xml><?xml version="1.0" encoding="utf-8"?>
-<ds:datastoreItem xmlns:ds="http://schemas.openxmlformats.org/officeDocument/2006/customXml" ds:itemID="{AAEEBDCD-17F5-4825-85F7-A26564125E06}">
+<ds:datastoreItem xmlns:ds="http://schemas.openxmlformats.org/officeDocument/2006/customXml" ds:itemID="{B58E3142-8E25-4067-A932-D7BCD3FF3EB9}">
   <ds:schemaRefs>
     <ds:schemaRef ds:uri="http://schemas.openxmlformats.org/officeDocument/2006/bibliography"/>
   </ds:schemaRefs>

</xml_diff>